<commit_message>
Adapted to smartphone and fixed bugs
</commit_message>
<xml_diff>
--- a/document.docx
+++ b/document.docx
@@ -20,16 +20,152 @@
           <w:lang w:val="en-US"/>
         </w:rPr>
       </w:pPr>
+    </w:p>
+    <w:p>
+      <w:pPr>
+        <w:pStyle w:val="PlainText"/>
+      </w:pPr>
       <w:r>
-        <w:rPr>
+        <w:t>Matteo Guerrini</w:t>
+      </w:r>
+    </w:p>
+    <w:p>
+      <w:pPr>
+        <w:spacing w:after="0" w:line="240" w:lineRule="auto"/>
+        <w:rPr>
+          <w:b/>
           <w:noProof/>
-        </w:rPr>
-        <w:pict w14:anchorId="601B7651">
+          <w:lang w:val="en-US"/>
+        </w:rPr>
+      </w:pPr>
+    </w:p>
+    <w:p>
+      <w:pPr>
+        <w:spacing w:after="0" w:line="240" w:lineRule="auto"/>
+        <w:rPr>
+          <w:b/>
+          <w:noProof/>
+          <w:lang w:val="en-US"/>
+        </w:rPr>
+      </w:pPr>
+    </w:p>
+    <w:p>
+      <w:pPr>
+        <w:spacing w:after="0" w:line="240" w:lineRule="auto"/>
+        <w:rPr>
+          <w:b/>
+          <w:noProof/>
+          <w:lang w:val="en-US"/>
+        </w:rPr>
+      </w:pPr>
+    </w:p>
+    <w:p>
+      <w:pPr>
+        <w:spacing w:after="0" w:line="240" w:lineRule="auto"/>
+        <w:rPr>
+          <w:b/>
+          <w:noProof/>
+          <w:lang w:val="en-US"/>
+        </w:rPr>
+      </w:pPr>
+    </w:p>
+    <w:p>
+      <w:pPr>
+        <w:spacing w:after="0" w:line="240" w:lineRule="auto"/>
+        <w:rPr>
+          <w:b/>
+          <w:noProof/>
+          <w:lang w:val="en-US"/>
+        </w:rPr>
+      </w:pPr>
+    </w:p>
+    <w:p>
+      <w:pPr>
+        <w:spacing w:after="0" w:line="240" w:lineRule="auto"/>
+        <w:rPr>
+          <w:b/>
+          <w:noProof/>
+          <w:lang w:val="en-US"/>
+        </w:rPr>
+      </w:pPr>
+    </w:p>
+    <w:p>
+      <w:pPr>
+        <w:spacing w:after="0" w:line="240" w:lineRule="auto"/>
+        <w:rPr>
+          <w:b/>
+          <w:noProof/>
+          <w:lang w:val="en-US"/>
+        </w:rPr>
+      </w:pPr>
+    </w:p>
+    <w:p>
+      <w:pPr>
+        <w:spacing w:after="0" w:line="240" w:lineRule="auto"/>
+        <w:rPr>
+          <w:b/>
+          <w:noProof/>
+          <w:lang w:val="en-US"/>
+        </w:rPr>
+      </w:pPr>
+    </w:p>
+    <w:p>
+      <w:pPr>
+        <w:spacing w:after="0" w:line="240" w:lineRule="auto"/>
+        <w:rPr>
+          <w:b/>
+          <w:noProof/>
+          <w:lang w:val="en-US"/>
+        </w:rPr>
+      </w:pPr>
+    </w:p>
+    <w:p>
+      <w:pPr>
+        <w:spacing w:after="0" w:line="240" w:lineRule="auto"/>
+        <w:rPr>
+          <w:bCs/>
+          <w:noProof/>
+          <w:lang w:val="en-US"/>
+        </w:rPr>
+      </w:pPr>
+      <w:r>
+        <w:rPr>
+          <w:bCs/>
+          <w:noProof/>
+          <w:lang w:val="en-US"/>
+        </w:rPr>
+        <w:t>16 October 2021</w:t>
+      </w:r>
+    </w:p>
+    <w:p>
+      <w:pPr>
+        <w:spacing w:after="0" w:line="240" w:lineRule="auto"/>
+        <w:rPr>
+          <w:b/>
+          <w:noProof/>
+          <w:lang w:val="en-US"/>
+        </w:rPr>
+      </w:pPr>
+    </w:p>
+    <w:p>
+      <w:pPr>
+        <w:spacing w:after="0" w:line="240" w:lineRule="auto"/>
+        <w:rPr>
+          <w:b/>
+          <w:noProof/>
+          <w:lang w:val="en-US"/>
+        </w:rPr>
+      </w:pPr>
+      <w:r>
+        <w:rPr>
+          <w:noProof/>
+        </w:rPr>
+        <w:pict w14:anchorId="2ADA880E">
           <v:shapetype id="_x0000_t202" coordsize="21600,21600" o:spt="202" path="m,l,21600r21600,l21600,xe">
             <v:stroke joinstyle="miter"/>
             <v:path gradientshapeok="t" o:connecttype="rect"/>
           </v:shapetype>
-          <v:shape id="Textfeld 229" o:spid="_x0000_s1027" type="#_x0000_t202" style="position:absolute;margin-left:416.25pt;margin-top:128.25pt;width:151.5pt;height:103.5pt;z-index:1;visibility:visible;mso-wrap-style:square;mso-width-percent:0;mso-height-percent:0;mso-wrap-distance-left:9pt;mso-wrap-distance-top:0;mso-wrap-distance-right:9pt;mso-wrap-distance-bottom:0;mso-position-horizontal:absolute;mso-position-horizontal-relative:page;mso-position-vertical:absolute;mso-position-vertical-relative:page;mso-width-percent:0;mso-height-percent:0;mso-width-relative:margin;mso-height-relative:margin;v-text-anchor:top" o:gfxdata="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" filled="f" stroked="f" strokeweight=".5pt">
+          <v:shape id="Textfeld 229" o:spid="_x0000_s1027" type="#_x0000_t202" alt="" style="position:absolute;margin-left:416.25pt;margin-top:128.25pt;width:151.5pt;height:103.5pt;z-index:1;visibility:visible;mso-wrap-style:square;mso-wrap-edited:f;mso-width-percent:0;mso-height-percent:0;mso-wrap-distance-left:9pt;mso-wrap-distance-top:0;mso-wrap-distance-right:9pt;mso-wrap-distance-bottom:0;mso-position-horizontal:absolute;mso-position-horizontal-relative:page;mso-position-vertical:absolute;mso-position-vertical-relative:page;mso-width-percent:0;mso-height-percent:0;mso-width-relative:margin;mso-height-relative:margin;v-text-anchor:top" filled="f" stroked="f" strokeweight=".5pt">
             <v:textbox inset="0,0,0,0">
               <w:txbxContent>
                 <w:p>
@@ -160,7 +296,6 @@
                       <w:lang w:val="en-GB"/>
                     </w:rPr>
                   </w:pPr>
-                  <w:proofErr w:type="spellStart"/>
                   <w:r>
                     <w:rPr>
                       <w:rFonts w:ascii="Arial" w:hAnsi="Arial" w:cs="Arial"/>
@@ -170,19 +305,7 @@
                       <w:szCs w:val="14"/>
                       <w:lang w:val="en-GB"/>
                     </w:rPr>
-                    <w:t>Blechhammer</w:t>
-                  </w:r>
-                  <w:proofErr w:type="spellEnd"/>
-                  <w:r>
-                    <w:rPr>
-                      <w:rFonts w:ascii="Arial" w:hAnsi="Arial" w:cs="Arial"/>
-                      <w:color w:val="0C0C0C"/>
-                      <w:spacing w:val="6"/>
-                      <w:sz w:val="14"/>
-                      <w:szCs w:val="14"/>
-                      <w:lang w:val="en-GB"/>
-                    </w:rPr>
-                    <w:t xml:space="preserve"> 4-9</w:t>
+                    <w:t>Blechhammer 4-9</w:t>
                   </w:r>
                   <w:r>
                     <w:rPr>
@@ -235,7 +358,7 @@
                       <w:szCs w:val="14"/>
                       <w:lang w:val="en-GB" w:eastAsia="de-DE"/>
                     </w:rPr>
-                    <w:pict w14:anchorId="1FE115CC">
+                    <w:pict w14:anchorId="1783E319">
                       <v:shapetype id="_x0000_t75" coordsize="21600,21600" o:spt="75" o:preferrelative="t" path="m@4@5l@4@11@9@11@9@5xe" filled="f" stroked="f">
                         <v:stroke joinstyle="miter"/>
                         <v:formulas>
@@ -255,7 +378,7 @@
                         <v:path o:extrusionok="f" gradientshapeok="t" o:connecttype="rect"/>
                         <o:lock v:ext="edit" aspectratio="t"/>
                       </v:shapetype>
-                      <v:shape id="_x0000_i1027" type="#_x0000_t75" alt="" style="width:9pt;height:9pt;visibility:visible;mso-width-percent:0;mso-height-percent:0;mso-width-percent:0;mso-height-percent:0">
+                      <v:shape id="_x0000_i1027" type="#_x0000_t75" alt="" style="width:9.1pt;height:9.1pt;visibility:visible;mso-width-percent:0;mso-height-percent:0;mso-width-percent:0;mso-height-percent:0">
                         <v:imagedata r:id="rId8" o:title=""/>
                       </v:shape>
                     </w:pict>
@@ -320,8 +443,8 @@
                       <w:szCs w:val="14"/>
                       <w:lang w:val="en-GB" w:eastAsia="de-DE"/>
                     </w:rPr>
-                    <w:pict w14:anchorId="48F17085">
-                      <v:shape id="_x0000_i1026" type="#_x0000_t75" alt="" style="width:9pt;height:9pt;visibility:visible;mso-width-percent:0;mso-height-percent:0;mso-width-percent:0;mso-height-percent:0">
+                    <w:pict w14:anchorId="1385009D">
+                      <v:shape id="_x0000_i1026" type="#_x0000_t75" alt="" style="width:9.1pt;height:9.1pt;visibility:visible;mso-width-percent:0;mso-height-percent:0;mso-width-percent:0;mso-height-percent:0">
                         <v:imagedata r:id="rId9" o:title=""/>
                       </v:shape>
                     </w:pict>
@@ -375,8 +498,8 @@
                       <w:szCs w:val="14"/>
                       <w:lang w:val="en-GB"/>
                     </w:rPr>
-                    <w:pict w14:anchorId="6B36CDD1">
-                      <v:shape id="Icons-09.png" o:spid="_x0000_i1025" type="#_x0000_t75" alt="" style="width:9pt;height:9pt;visibility:visible;mso-width-percent:0;mso-height-percent:0;mso-width-percent:0;mso-height-percent:0">
+                    <w:pict w14:anchorId="601B39AD">
+                      <v:shape id="Icons-09.png" o:spid="_x0000_i1025" type="#_x0000_t75" alt="" style="width:9.1pt;height:9.1pt;visibility:visible;mso-width-percent:0;mso-height-percent:0;mso-width-percent:0;mso-height-percent:0">
                         <v:imagedata r:id="rId10" o:title=""/>
                       </v:shape>
                     </w:pict>
@@ -461,400 +584,118 @@
           </v:shape>
         </w:pict>
       </w:r>
-      <w:proofErr w:type="spellStart"/>
       <w:r>
-        <w:rPr>
-          <w:color w:val="212121"/>
-          <w:shd w:val="clear" w:color="auto" w:fill="FFFFFF"/>
-        </w:rPr>
-        <w:t>Matteo Guerrini</w:t>
-      </w:r>
-      <w:proofErr w:type="spellEnd"/>
-    </w:p>
-    <w:p>
-      <w:pPr>
-        <w:pStyle w:val="PlainText"/>
-        <w:rPr>
-          <w:color w:val="212121"/>
-          <w:shd w:val="clear" w:color="auto" w:fill="FFFFFF"/>
-        </w:rPr>
-      </w:pPr>
-      <w:proofErr w:type="spellStart"/>
-      <w:r>
-        <w:rPr>
-          <w:color w:val="212121"/>
-          <w:shd w:val="clear" w:color="auto" w:fill="FFFFFF"/>
-        </w:rPr>
-        <w:t>Matriculation</w:t>
-      </w:r>
-      <w:proofErr w:type="spellEnd"/>
-      <w:r>
-        <w:rPr>
-          <w:color w:val="212121"/>
-          <w:shd w:val="clear" w:color="auto" w:fill="FFFFFF"/>
-        </w:rPr>
-        <w:t xml:space="preserve"> </w:t>
-      </w:r>
-      <w:proofErr w:type="spellStart"/>
-      <w:r>
-        <w:rPr>
-          <w:color w:val="212121"/>
-          <w:shd w:val="clear" w:color="auto" w:fill="FFFFFF"/>
-        </w:rPr>
-        <w:t>Number</w:t>
-      </w:r>
-      <w:proofErr w:type="spellEnd"/>
-      <w:r>
-        <w:rPr>
-          <w:color w:val="212121"/>
-          <w:shd w:val="clear" w:color="auto" w:fill="FFFFFF"/>
-        </w:rPr>
-        <w:t>:</w:t>
-      </w:r>
-      <w:r>
-        <w:rPr>
-          <w:color w:val="212121"/>
-          <w:shd w:val="clear" w:color="auto" w:fill="FFFFFF"/>
-        </w:rPr>
-        <w:t xml:space="preserve"> </w:t>
-      </w:r>
-      <w:proofErr w:type="spellStart"/>
-      <w:r>
-        <w:rPr>
-          <w:color w:val="212121"/>
-          <w:shd w:val="clear" w:color="auto" w:fill="FFFFFF"/>
-        </w:rPr>
-        <w:t>12321</w:t>
-      </w:r>
-      <w:proofErr w:type="spellEnd"/>
-    </w:p>
-    <w:p>
-      <w:pPr>
-        <w:spacing w:after="0" w:line="240" w:lineRule="auto"/>
         <w:rPr>
           <w:b/>
           <w:noProof/>
           <w:lang w:val="en-US"/>
         </w:rPr>
-      </w:pPr>
-    </w:p>
-    <w:p>
-      <w:pPr>
-        <w:spacing w:after="0" w:line="240" w:lineRule="auto"/>
-        <w:rPr>
-          <w:b/>
-          <w:noProof/>
+        <w:t>Proof of the required entry for presence teaching</w:t>
+      </w:r>
+    </w:p>
+    <w:p>
+      <w:pPr>
+        <w:wordWrap w:val="0"/>
+        <w:rPr>
           <w:lang w:val="en-US"/>
         </w:rPr>
       </w:pPr>
     </w:p>
     <w:p>
       <w:pPr>
-        <w:spacing w:after="0" w:line="240" w:lineRule="auto"/>
-        <w:rPr>
-          <w:b/>
-          <w:noProof/>
+        <w:spacing w:after="240"/>
+        <w:rPr>
           <w:lang w:val="en-US"/>
         </w:rPr>
       </w:pPr>
-    </w:p>
-    <w:p>
-      <w:pPr>
-        <w:spacing w:after="0" w:line="240" w:lineRule="auto"/>
-        <w:rPr>
-          <w:b/>
-          <w:noProof/>
+      <w:r>
+        <w:rPr>
           <w:lang w:val="en-US"/>
         </w:rPr>
-      </w:pPr>
-    </w:p>
-    <w:p>
-      <w:pPr>
-        <w:spacing w:after="0" w:line="240" w:lineRule="auto"/>
-        <w:rPr>
-          <w:b/>
-          <w:noProof/>
-          <w:lang w:val="en-US"/>
-        </w:rPr>
-      </w:pPr>
-    </w:p>
-    <w:p>
-      <w:pPr>
-        <w:spacing w:after="0" w:line="240" w:lineRule="auto"/>
-        <w:rPr>
-          <w:b/>
-          <w:noProof/>
-          <w:lang w:val="en-US"/>
-        </w:rPr>
-      </w:pPr>
-    </w:p>
-    <w:p>
-      <w:pPr>
-        <w:spacing w:after="0" w:line="240" w:lineRule="auto"/>
-        <w:rPr>
-          <w:b/>
-          <w:noProof/>
-          <w:lang w:val="en-US"/>
-        </w:rPr>
-      </w:pPr>
-    </w:p>
-    <w:p>
-      <w:pPr>
-        <w:spacing w:after="0" w:line="240" w:lineRule="auto"/>
-        <w:rPr>
-          <w:b/>
-          <w:noProof/>
-          <w:lang w:val="en-US"/>
-        </w:rPr>
-      </w:pPr>
-    </w:p>
-    <w:p>
-      <w:pPr>
-        <w:spacing w:after="0" w:line="240" w:lineRule="auto"/>
-        <w:rPr>
-          <w:b/>
-          <w:noProof/>
-          <w:lang w:val="en-US"/>
-        </w:rPr>
-      </w:pPr>
-    </w:p>
-    <w:p>
-      <w:pPr>
-        <w:spacing w:after="0" w:line="240" w:lineRule="auto"/>
-        <w:rPr>
-          <w:bCs/>
-          <w:noProof/>
-          <w:lang w:val="en-US"/>
+        <w:t>To whom it may concern</w:t>
+      </w:r>
+    </w:p>
+    <w:p>
+      <w:pPr>
+        <w:pStyle w:val="PlainText"/>
+        <w:rPr>
+          <w:lang w:val="en-GB"/>
         </w:rPr>
       </w:pPr>
       <w:r>
         <w:rPr>
-          <w:bCs/>
-          <w:noProof/>
-          <w:lang w:val="en-US"/>
-        </w:rPr>
-        <w:t>30 September 2021</w:t>
+          <w:lang w:val="en-GB"/>
+        </w:rPr>
+        <w:t>You have received admission for a full study programme at Schmalkalden University of Applied Sciences Schmalkalden in Thuringia. Due to the worldwide Corona pandemic, there are dynam-ically changing travel restrictions. Whether or not you can enter the country might depend on whether your university offers teaching and examinations in class or virtually. Against this back-ground, we hereby confirm the following for you to present to foreign authorities and when en-tering the country:</w:t>
       </w:r>
     </w:p>
     <w:p>
       <w:pPr>
-        <w:spacing w:after="0" w:line="240" w:lineRule="auto"/>
-        <w:rPr>
-          <w:b/>
-          <w:noProof/>
-          <w:lang w:val="en-US"/>
-        </w:rPr>
-      </w:pPr>
-    </w:p>
-    <w:p>
-      <w:pPr>
-        <w:spacing w:after="0" w:line="240" w:lineRule="auto"/>
-        <w:rPr>
-          <w:b/>
-          <w:noProof/>
-          <w:lang w:val="en-US"/>
+        <w:pStyle w:val="PlainText"/>
+        <w:rPr>
+          <w:lang w:val="en-GB"/>
+        </w:rPr>
+      </w:pPr>
+    </w:p>
+    <w:p>
+      <w:pPr>
+        <w:pStyle w:val="PlainText"/>
+        <w:rPr>
+          <w:lang w:val="en-GB"/>
         </w:rPr>
       </w:pPr>
       <w:r>
         <w:rPr>
-          <w:b/>
-          <w:noProof/>
-          <w:lang w:val="en-US"/>
-        </w:rPr>
-        <w:t xml:space="preserve">Proof of </w:t>
+          <w:lang w:val="en-GB"/>
+        </w:rPr>
+        <w:t xml:space="preserve">Schmalkalden University of Applied Sciences is an attendance university. As a rule, our courses take place on the university campus and are not generally offered digitally. Examinations also regularly take place on site. In order to start studying, it is necessary to physically enter our campus in the </w:t>
       </w:r>
       <w:r>
         <w:rPr>
-          <w:b/>
-          <w:noProof/>
-          <w:lang w:val="en-US"/>
-        </w:rPr>
-        <w:t>participation in online classes</w:t>
-      </w:r>
-    </w:p>
-    <w:p>
-      <w:pPr>
-        <w:wordWrap w:val="0"/>
-        <w:rPr>
-          <w:lang w:val="en-US"/>
-        </w:rPr>
-      </w:pPr>
-    </w:p>
-    <w:p>
-      <w:pPr>
-        <w:spacing w:after="240"/>
-        <w:rPr>
-          <w:lang w:val="en-US"/>
-        </w:rPr>
-      </w:pPr>
-      <w:r>
-        <w:rPr>
-          <w:lang w:val="en-US"/>
-        </w:rPr>
-        <w:t>To whom it may concern</w:t>
+          <w:lang w:val="en-GB"/>
+        </w:rPr>
+        <w:t>Winter</w:t>
       </w:r>
       <w:r>
         <w:rPr>
-          <w:lang w:val="en-US"/>
-        </w:rPr>
-        <w:t>,</w:t>
-      </w:r>
-    </w:p>
-    <w:p>
-      <w:pPr>
-        <w:pStyle w:val="PlainText"/>
-        <w:rPr>
           <w:lang w:val="en-GB"/>
         </w:rPr>
-      </w:pPr>
-      <w:r>
-        <w:rPr>
-          <w:lang w:val="en-GB"/>
-        </w:rPr>
-        <w:t xml:space="preserve">Schmalkalden University of Applied Sciences is an attendance university. As a rule, our courses take place on the university campus and are not generally offered digitally. </w:t>
-      </w:r>
-    </w:p>
-    <w:p>
-      <w:pPr>
-        <w:pStyle w:val="PlainText"/>
-        <w:rPr>
-          <w:lang w:val="en-GB"/>
-        </w:rPr>
-      </w:pPr>
-    </w:p>
-    <w:p>
-      <w:pPr>
-        <w:pStyle w:val="PlainText"/>
-        <w:rPr>
-          <w:lang w:val="en-GB"/>
-        </w:rPr>
-      </w:pPr>
-      <w:r>
-        <w:rPr>
-          <w:lang w:val="en-GB"/>
-        </w:rPr>
-        <w:t>Against this background, we hereby confirm the following for you to present to foreign authorities and when entering the country:</w:t>
-      </w:r>
-    </w:p>
-    <w:p>
-      <w:pPr>
-        <w:pStyle w:val="PlainText"/>
-        <w:rPr>
-          <w:lang w:val="en-GB"/>
-        </w:rPr>
-      </w:pPr>
-    </w:p>
-    <w:p>
-      <w:pPr>
-        <w:pStyle w:val="PlainText"/>
-        <w:rPr>
-          <w:sz w:val="24"/>
-          <w:szCs w:val="24"/>
-          <w:lang w:val="en-GB"/>
-        </w:rPr>
-      </w:pPr>
-      <w:proofErr w:type="spellStart"/>
-      <w:r>
-        <w:rPr>
-          <w:color w:val="212121"/>
-          <w:shd w:val="clear" w:color="auto" w:fill="FFFFFF"/>
-          <w:lang w:val="en-GB"/>
-        </w:rPr>
-        <w:t>Mr</w:t>
-      </w:r>
-      <w:proofErr w:type="spellEnd"/>
-      <w:r>
-        <w:rPr>
-          <w:color w:val="212121"/>
-          <w:shd w:val="clear" w:color="auto" w:fill="FFFFFF"/>
-          <w:lang w:val="en-US"/>
-        </w:rPr>
-        <w:t xml:space="preserve"> </w:t>
-      </w:r>
-      <w:proofErr w:type="spellStart"/>
-      <w:r>
-        <w:rPr>
-          <w:color w:val="212121"/>
-          <w:shd w:val="clear" w:color="auto" w:fill="FFFFFF"/>
-          <w:lang w:val="en-US"/>
-        </w:rPr>
-        <w:t>Matteo Guerrini</w:t>
-      </w:r>
-      <w:proofErr w:type="spellEnd"/>
-      <w:r>
-        <w:rPr>
-          <w:sz w:val="24"/>
-          <w:szCs w:val="24"/>
-          <w:lang w:val="en-US"/>
-        </w:rPr>
-        <w:t xml:space="preserve"> </w:t>
+        <w:t xml:space="preserve"> semester </w:t>
       </w:r>
       <w:r>
         <w:rPr>
-          <w:color w:val="212121"/>
-          <w:shd w:val="clear" w:color="auto" w:fill="FFFFFF"/>
-          <w:lang w:val="en-US"/>
-        </w:rPr>
-        <w:t xml:space="preserve">has done </w:t>
-      </w:r>
-      <w:proofErr w:type="spellStart"/>
-      <w:r>
-        <w:rPr>
-          <w:color w:val="212121"/>
-          <w:shd w:val="clear" w:color="auto" w:fill="FFFFFF"/>
-          <w:lang w:val="en-US"/>
-        </w:rPr>
-        <w:t>13123123</w:t>
-      </w:r>
-      <w:proofErr w:type="spellEnd"/>
-      <w:r>
-        <w:rPr>
-          <w:color w:val="212121"/>
-          <w:shd w:val="clear" w:color="auto" w:fill="FFFFFF"/>
-          <w:lang w:val="en-US"/>
-        </w:rPr>
-        <w:t xml:space="preserve"> online courses </w:t>
+          <w:lang w:val="en-GB"/>
+        </w:rPr>
+        <w:t>2021</w:t>
       </w:r>
       <w:r>
         <w:rPr>
           <w:lang w:val="en-GB"/>
         </w:rPr>
-        <w:t>in</w:t>
+        <w:t>.</w:t>
       </w:r>
+    </w:p>
+    <w:p>
+      <w:pPr>
+        <w:pStyle w:val="PlainText"/>
+        <w:rPr>
+          <w:lang w:val="en-GB"/>
+        </w:rPr>
+      </w:pPr>
+    </w:p>
+    <w:p>
+      <w:pPr>
+        <w:pStyle w:val="PlainText"/>
+        <w:rPr>
+          <w:lang w:val="en-GB"/>
+        </w:rPr>
+      </w:pPr>
       <w:r>
         <w:rPr>
           <w:lang w:val="en-GB"/>
         </w:rPr>
-        <w:t xml:space="preserve"> </w:t>
+        <w:t>This proof is only valid in connection with the admission or invitation letter. If you are arriving from abroad, please also note any applicable isolation and registration requirements. Further information is currently available on our website www.hs-sm.de/en.</w:t>
       </w:r>
-      <w:r>
-        <w:rPr>
-          <w:lang w:val="en-GB"/>
-        </w:rPr>
-        <w:t xml:space="preserve">the </w:t>
-      </w:r>
-      <w:proofErr w:type="spellStart"/>
-      <w:r>
-        <w:rPr>
-          <w:lang w:val="en-GB"/>
-        </w:rPr>
-        <w:t>Winter</w:t>
-      </w:r>
-      <w:proofErr w:type="spellEnd"/>
-      <w:r>
-        <w:rPr>
-          <w:lang w:val="en-GB"/>
-        </w:rPr>
-        <w:t xml:space="preserve"> Semester </w:t>
-      </w:r>
-      <w:proofErr w:type="spellStart"/>
-      <w:r>
-        <w:rPr>
-          <w:lang w:val="en-GB"/>
-        </w:rPr>
-        <w:t>2021</w:t>
-      </w:r>
-      <w:proofErr w:type="spellEnd"/>
       <w:r>
         <w:rPr>
           <w:lang w:val="en-GB"/>
@@ -865,93 +706,21 @@
         <w:rPr>
           <w:lang w:val="en-GB"/>
         </w:rPr>
-        <w:t xml:space="preserve"> In </w:t>
+        <w:t xml:space="preserve"> </w:t>
       </w:r>
-      <w:proofErr w:type="gramStart"/>
+    </w:p>
+    <w:p>
+      <w:pPr>
+        <w:pStyle w:val="PlainText"/>
+        <w:rPr>
+          <w:lang w:val="en-GB"/>
+        </w:rPr>
+      </w:pPr>
       <w:r>
         <w:rPr>
-          <w:lang w:val="en-GB"/>
-        </w:rPr>
-        <w:t>general</w:t>
-      </w:r>
-      <w:proofErr w:type="gramEnd"/>
-      <w:r>
-        <w:rPr>
-          <w:lang w:val="en-GB"/>
-        </w:rPr>
-        <w:t xml:space="preserve"> he took part in the offered online classes </w:t>
-      </w:r>
-      <w:r>
-        <w:rPr>
-          <w:lang w:val="en-GB"/>
-        </w:rPr>
-        <w:t xml:space="preserve">in the </w:t>
-      </w:r>
-      <w:proofErr w:type="spellStart"/>
-      <w:r>
-        <w:rPr>
-          <w:lang w:val="en-GB"/>
-        </w:rPr>
-        <w:t>Winter</w:t>
-      </w:r>
-      <w:proofErr w:type="spellEnd"/>
-      <w:r>
-        <w:rPr>
-          <w:lang w:val="en-GB"/>
-        </w:rPr>
-        <w:t xml:space="preserve"> semester </w:t>
-      </w:r>
-      <w:proofErr w:type="spellStart"/>
-      <w:r>
-        <w:rPr>
-          <w:lang w:val="en-GB"/>
-        </w:rPr>
-        <w:t>2021</w:t>
-      </w:r>
-      <w:proofErr w:type="spellEnd"/>
-      <w:r>
-        <w:rPr>
-          <w:lang w:val="en-GB"/>
-        </w:rPr>
-        <w:t xml:space="preserve"> from </w:t>
-      </w:r>
-      <w:r>
-        <w:rPr>
-          <w:lang w:val="en-GB"/>
-        </w:rPr>
-        <w:t>his</w:t>
-      </w:r>
-      <w:r>
-        <w:rPr>
-          <w:lang w:val="en-GB"/>
-        </w:rPr>
-        <w:t xml:space="preserve"> home country</w:t>
-      </w:r>
-      <w:r>
-        <w:rPr>
-          <w:lang w:val="en-GB"/>
-        </w:rPr>
-        <w:t>.</w:t>
-      </w:r>
-      <w:r>
-        <w:rPr>
-          <w:lang w:val="en-GB"/>
-        </w:rPr>
-        <w:br/>
-      </w:r>
-    </w:p>
-    <w:p>
-      <w:pPr>
-        <w:pStyle w:val="PlainText"/>
-        <w:rPr>
-          <w:lang w:val="en-GB"/>
-        </w:rPr>
-      </w:pPr>
-      <w:r>
-        <w:rPr>
           <w:noProof/>
         </w:rPr>
-        <w:pict w14:anchorId="4C400ADD">
+        <w:pict w14:anchorId="690ACF03">
           <v:shape id="_x0000_s1026" type="#_x0000_t75" alt="" style="position:absolute;margin-left:.3pt;margin-top:5.7pt;width:173.1pt;height:51.75pt;z-index:2;mso-wrap-edited:f;mso-width-percent:0;mso-height-percent:0;mso-width-percent:0;mso-height-percent:0">
             <v:imagedata r:id="rId11" o:title="Unterschrift KR"/>
           </v:shape>
@@ -1053,7 +822,7 @@
       <w:rPr>
         <w:noProof/>
       </w:rPr>
-      <w:pict w14:anchorId="37D77C8F">
+      <w:pict w14:anchorId="39F08996">
         <v:shapetype id="_x0000_t75" coordsize="21600,21600" o:spt="75" o:preferrelative="t" path="m@4@5l@4@11@9@11@9@5xe" filled="f" stroked="f">
           <v:stroke joinstyle="miter"/>
           <v:formulas>
@@ -1093,7 +862,7 @@
       <w:rPr>
         <w:noProof/>
       </w:rPr>
-      <w:pict w14:anchorId="01244FB4">
+      <w:pict w14:anchorId="00BDB42A">
         <v:shapetype id="_x0000_t75" coordsize="21600,21600" o:spt="75" o:preferrelative="t" path="m@4@5l@4@11@9@11@9@5xe" filled="f" stroked="f">
           <v:stroke joinstyle="miter"/>
           <v:formulas>

</xml_diff>